<commit_message>
Was vergeten de datum aan te passen <- PvA
</commit_message>
<xml_diff>
--- a/docs/Projectdossier/02 - Plan van Aanpak/Plan van aanpak - v1.0.docx
+++ b/docs/Projectdossier/02 - Plan van Aanpak/Plan van aanpak - v1.0.docx
@@ -89,7 +89,6 @@
           <w:sz w:val="106"/>
         </w:rPr>
       </w:pPr>
-      <w:proofErr w:type="spellStart"/>
       <w:r>
         <w:rPr>
           <w:rFonts w:ascii="Impact" w:hAnsi="Impact"/>
@@ -104,7 +103,6 @@
         </w:rPr>
         <w:t>e</w:t>
       </w:r>
-      <w:proofErr w:type="spellEnd"/>
       <w:r>
         <w:rPr>
           <w:rFonts w:ascii="Impact" w:hAnsi="Impact"/>
@@ -323,16 +321,8 @@
         <w:rPr>
           <w:sz w:val="22"/>
         </w:rPr>
-        <w:t xml:space="preserve">Tom </w:t>
-      </w:r>
-      <w:proofErr w:type="spellStart"/>
-      <w:r>
-        <w:rPr>
-          <w:sz w:val="22"/>
-        </w:rPr>
-        <w:t>Nieuwenhuys</w:t>
-      </w:r>
-      <w:proofErr w:type="spellEnd"/>
+        <w:t>Tom Nieuwenhuys</w:t>
+      </w:r>
       <w:r>
         <w:rPr>
           <w:sz w:val="22"/>
@@ -382,7 +372,7 @@
         <w:rPr>
           <w:sz w:val="22"/>
         </w:rPr>
-        <w:t>25</w:t>
+        <w:t>30</w:t>
       </w:r>
       <w:r>
         <w:rPr>
@@ -2435,54 +2425,20 @@
         </w:rPr>
         <w:t xml:space="preserve"> is om een zogenaamd </w:t>
       </w:r>
-      <w:proofErr w:type="spellStart"/>
       <w:r>
         <w:rPr>
           <w:i/>
           <w:sz w:val="22"/>
         </w:rPr>
-        <w:t>mazing</w:t>
-      </w:r>
-      <w:proofErr w:type="spellEnd"/>
+        <w:t>mazing tower defenc</w:t>
+      </w:r>
       <w:r>
         <w:rPr>
           <w:i/>
           <w:sz w:val="22"/>
         </w:rPr>
-        <w:t xml:space="preserve"> </w:t>
-      </w:r>
-      <w:proofErr w:type="spellStart"/>
-      <w:r>
-        <w:rPr>
-          <w:i/>
-          <w:sz w:val="22"/>
-        </w:rPr>
-        <w:t>tower</w:t>
-      </w:r>
-      <w:proofErr w:type="spellEnd"/>
-      <w:r>
-        <w:rPr>
-          <w:i/>
-          <w:sz w:val="22"/>
-        </w:rPr>
-        <w:t xml:space="preserve"> </w:t>
-      </w:r>
-      <w:proofErr w:type="spellStart"/>
-      <w:r>
-        <w:rPr>
-          <w:i/>
-          <w:sz w:val="22"/>
-        </w:rPr>
-        <w:t>defenc</w:t>
-      </w:r>
-      <w:r>
-        <w:rPr>
-          <w:i/>
-          <w:sz w:val="22"/>
-        </w:rPr>
         <w:t>e</w:t>
       </w:r>
-      <w:proofErr w:type="spellEnd"/>
       <w:r>
         <w:rPr>
           <w:sz w:val="22"/>
@@ -2527,31 +2483,13 @@
         </w:rPr>
         <w:t xml:space="preserve">projectgroep een </w:t>
       </w:r>
-      <w:proofErr w:type="spellStart"/>
       <w:r>
         <w:rPr>
           <w:i/>
           <w:sz w:val="22"/>
         </w:rPr>
-        <w:t>tower</w:t>
-      </w:r>
-      <w:proofErr w:type="spellEnd"/>
-      <w:r>
-        <w:rPr>
-          <w:i/>
-          <w:sz w:val="22"/>
-        </w:rPr>
-        <w:t xml:space="preserve"> </w:t>
-      </w:r>
-      <w:proofErr w:type="spellStart"/>
-      <w:r>
-        <w:rPr>
-          <w:i/>
-          <w:sz w:val="22"/>
-        </w:rPr>
-        <w:t>defence</w:t>
-      </w:r>
-      <w:proofErr w:type="spellEnd"/>
+        <w:t>tower defence</w:t>
+      </w:r>
       <w:r>
         <w:rPr>
           <w:sz w:val="22"/>
@@ -2574,21 +2512,7 @@
         <w:rPr>
           <w:sz w:val="22"/>
         </w:rPr>
-        <w:t xml:space="preserve"> De afmetingen van het spel zullen maximaal 700 bij 700 pixels zijn. Bij het spel wordt een </w:t>
-      </w:r>
-      <w:proofErr w:type="spellStart"/>
-      <w:r>
-        <w:rPr>
-          <w:sz w:val="22"/>
-        </w:rPr>
-        <w:t>html</w:t>
-      </w:r>
-      <w:proofErr w:type="spellEnd"/>
-      <w:r>
-        <w:rPr>
-          <w:sz w:val="22"/>
-        </w:rPr>
-        <w:t xml:space="preserve"> pagina geleverd waarin het spel geplaatst wordt.</w:t>
+        <w:t xml:space="preserve"> De afmetingen van het spel zullen maximaal 700 bij 700 pixels zijn. Bij het spel wordt een html pagina geleverd waarin het spel geplaatst wordt.</w:t>
       </w:r>
     </w:p>
     <w:p>
@@ -2798,23 +2722,13 @@
                 <w:szCs w:val="21"/>
               </w:rPr>
             </w:pPr>
-            <w:proofErr w:type="spellStart"/>
             <w:r>
               <w:rPr>
                 <w:rFonts w:ascii="Arial" w:hAnsi="Arial" w:cs="Arial"/>
                 <w:sz w:val="22"/>
                 <w:szCs w:val="21"/>
               </w:rPr>
-              <w:t>Milestones</w:t>
-            </w:r>
-            <w:proofErr w:type="spellEnd"/>
-            <w:r>
-              <w:rPr>
-                <w:rFonts w:ascii="Arial" w:hAnsi="Arial" w:cs="Arial"/>
-                <w:sz w:val="22"/>
-                <w:szCs w:val="21"/>
-              </w:rPr>
-              <w:t xml:space="preserve"> niet halen.</w:t>
+              <w:t>Milestones niet halen.</w:t>
             </w:r>
           </w:p>
         </w:tc>
@@ -3062,23 +2976,7 @@
                 <w:sz w:val="21"/>
                 <w:szCs w:val="21"/>
               </w:rPr>
-              <w:t xml:space="preserve">Elkaar raadplegen, Video </w:t>
-            </w:r>
-            <w:proofErr w:type="spellStart"/>
-            <w:r>
-              <w:rPr>
-                <w:sz w:val="21"/>
-                <w:szCs w:val="21"/>
-              </w:rPr>
-              <w:t>tutorials</w:t>
-            </w:r>
-            <w:proofErr w:type="spellEnd"/>
-            <w:r>
-              <w:rPr>
-                <w:sz w:val="21"/>
-                <w:szCs w:val="21"/>
-              </w:rPr>
-              <w:t xml:space="preserve">, Docenten raadplegen, Externe begeleider raadplegen. </w:t>
+              <w:t xml:space="preserve">Elkaar raadplegen, Video tutorials, Docenten raadplegen, Externe begeleider raadplegen. </w:t>
             </w:r>
           </w:p>
         </w:tc>
@@ -3342,47 +3240,13 @@
         </w:rPr>
         <w:t xml:space="preserve">Toen duidelijk werd dat er een game ontwikkeld moest worden, heeft de projectgroep verschillende speltypen en -genres overwogen. Uiteindelijk is gezamenlijk gekozen voor een spel van het type </w:t>
       </w:r>
-      <w:proofErr w:type="spellStart"/>
       <w:r>
         <w:rPr>
           <w:i/>
           <w:sz w:val="22"/>
         </w:rPr>
-        <w:t>mazing</w:t>
-      </w:r>
-      <w:proofErr w:type="spellEnd"/>
-      <w:r>
-        <w:rPr>
-          <w:i/>
-          <w:sz w:val="22"/>
-        </w:rPr>
-        <w:t xml:space="preserve"> </w:t>
-      </w:r>
-      <w:proofErr w:type="spellStart"/>
-      <w:r>
-        <w:rPr>
-          <w:i/>
-          <w:sz w:val="22"/>
-        </w:rPr>
-        <w:t>tower</w:t>
-      </w:r>
-      <w:proofErr w:type="spellEnd"/>
-      <w:r>
-        <w:rPr>
-          <w:i/>
-          <w:sz w:val="22"/>
-        </w:rPr>
-        <w:t xml:space="preserve"> </w:t>
-      </w:r>
-      <w:proofErr w:type="spellStart"/>
-      <w:r>
-        <w:rPr>
-          <w:i/>
-          <w:sz w:val="22"/>
-        </w:rPr>
-        <w:t>defence</w:t>
-      </w:r>
-      <w:proofErr w:type="spellEnd"/>
+        <w:t>mazing tower defence</w:t>
+      </w:r>
       <w:r>
         <w:rPr>
           <w:sz w:val="22"/>
@@ -3432,21 +3296,7 @@
         <w:rPr>
           <w:sz w:val="22"/>
         </w:rPr>
-        <w:t xml:space="preserve">Tijdens de </w:t>
-      </w:r>
-      <w:proofErr w:type="spellStart"/>
-      <w:r>
-        <w:rPr>
-          <w:sz w:val="22"/>
-        </w:rPr>
-        <w:t>kick-off</w:t>
-      </w:r>
-      <w:proofErr w:type="spellEnd"/>
-      <w:r>
-        <w:rPr>
-          <w:sz w:val="22"/>
-        </w:rPr>
-        <w:t xml:space="preserve"> voor dit project is duidelijk geworden dat er een </w:t>
+        <w:t xml:space="preserve">Tijdens de kick-off voor dit project is duidelijk geworden dat er een </w:t>
       </w:r>
       <w:r>
         <w:rPr>
@@ -3454,7 +3304,6 @@
         </w:rPr>
         <w:t xml:space="preserve">spel ontwikkeld moet worden dat door één persoon gespeeld kan worden. Het spel moet kunnen functioneren als een onderdeel van een </w:t>
       </w:r>
-      <w:proofErr w:type="spellStart"/>
       <w:r>
         <w:rPr>
           <w:sz w:val="22"/>
@@ -3465,14 +3314,7 @@
         <w:rPr>
           <w:sz w:val="22"/>
         </w:rPr>
-        <w:t>-pagina</w:t>
-      </w:r>
-      <w:proofErr w:type="spellEnd"/>
-      <w:r>
-        <w:rPr>
-          <w:sz w:val="22"/>
-        </w:rPr>
-        <w:t>.</w:t>
+        <w:t>-pagina.</w:t>
       </w:r>
     </w:p>
     <w:p>
@@ -3500,50 +3342,18 @@
         </w:rPr>
         <w:t xml:space="preserve">Het spel moet </w:t>
       </w:r>
-      <w:proofErr w:type="spellStart"/>
       <w:r>
         <w:rPr>
           <w:i/>
           <w:sz w:val="22"/>
         </w:rPr>
-        <w:t>meaningful</w:t>
-      </w:r>
-      <w:proofErr w:type="spellEnd"/>
-      <w:r>
-        <w:rPr>
-          <w:i/>
-          <w:sz w:val="22"/>
-        </w:rPr>
-        <w:t xml:space="preserve"> </w:t>
-      </w:r>
-      <w:proofErr w:type="spellStart"/>
-      <w:r>
-        <w:rPr>
-          <w:i/>
-          <w:sz w:val="22"/>
-        </w:rPr>
-        <w:t>play</w:t>
-      </w:r>
-      <w:proofErr w:type="spellEnd"/>
-      <w:r>
-        <w:rPr>
-          <w:sz w:val="22"/>
-        </w:rPr>
-        <w:t xml:space="preserve"> bieden, in de vorm van vooruitgang in score, </w:t>
-      </w:r>
-      <w:proofErr w:type="spellStart"/>
-      <w:r>
-        <w:rPr>
-          <w:sz w:val="22"/>
-        </w:rPr>
-        <w:t>levels</w:t>
-      </w:r>
-      <w:proofErr w:type="spellEnd"/>
-      <w:r>
-        <w:rPr>
-          <w:sz w:val="22"/>
-        </w:rPr>
-        <w:t xml:space="preserve"> en/of verhaallijn. Ook worden creativiteit en het gebruik van technische oplossingen (zoals complexe wiskunde en/of kunstmatige intelligentie) </w:t>
+        <w:t>meaningful play</w:t>
+      </w:r>
+      <w:r>
+        <w:rPr>
+          <w:sz w:val="22"/>
+        </w:rPr>
+        <w:t xml:space="preserve"> bieden, in de vorm van vooruitgang in score, levels en/of verhaallijn. Ook worden creativiteit en het gebruik van technische oplossingen (zoals complexe wiskunde en/of kunstmatige intelligentie) </w:t>
       </w:r>
       <w:r>
         <w:rPr>
@@ -3696,21 +3506,7 @@
         <w:rPr>
           <w:sz w:val="22"/>
         </w:rPr>
-        <w:t xml:space="preserve">Vervolgens zal er naar een </w:t>
-      </w:r>
-      <w:proofErr w:type="spellStart"/>
-      <w:r>
-        <w:rPr>
-          <w:sz w:val="22"/>
-        </w:rPr>
-        <w:t>beta-versie</w:t>
-      </w:r>
-      <w:proofErr w:type="spellEnd"/>
-      <w:r>
-        <w:rPr>
-          <w:sz w:val="22"/>
-        </w:rPr>
-        <w:t xml:space="preserve"> toe gewerkt worden. Deze versie moet alle geplande functionaliteiten bezitten, maar er kunnen op dat moment nog fouten in het spel zitten.</w:t>
+        <w:t>Vervolgens zal er naar een beta-versie toe gewerkt worden. Deze versie moet alle geplande functionaliteiten bezitten, maar er kunnen op dat moment nog fouten in het spel zitten.</w:t>
       </w:r>
     </w:p>
     <w:p>
@@ -4521,19 +4317,11 @@
           <w:sz w:val="22"/>
         </w:rPr>
       </w:pPr>
-      <w:proofErr w:type="spellStart"/>
-      <w:r>
-        <w:rPr>
-          <w:sz w:val="22"/>
-        </w:rPr>
-        <w:t>beta</w:t>
-      </w:r>
-      <w:proofErr w:type="spellEnd"/>
-      <w:r>
-        <w:rPr>
-          <w:sz w:val="22"/>
-        </w:rPr>
-        <w:t xml:space="preserve"> versie van het spel (70 uren);</w:t>
+      <w:r>
+        <w:rPr>
+          <w:sz w:val="22"/>
+        </w:rPr>
+        <w:t>beta versie van het spel (70 uren);</w:t>
       </w:r>
     </w:p>
     <w:p>
@@ -4577,21 +4365,7 @@
         <w:rPr>
           <w:sz w:val="22"/>
         </w:rPr>
-        <w:t xml:space="preserve"> dient de </w:t>
-      </w:r>
-      <w:proofErr w:type="spellStart"/>
-      <w:r>
-        <w:rPr>
-          <w:sz w:val="22"/>
-        </w:rPr>
-        <w:t>beta</w:t>
-      </w:r>
-      <w:proofErr w:type="spellEnd"/>
-      <w:r>
-        <w:rPr>
-          <w:sz w:val="22"/>
-        </w:rPr>
-        <w:t xml:space="preserve"> versie van het spel te worden opgeleverd door middel van een demonstratie.</w:t>
+        <w:t xml:space="preserve"> dient de beta versie van het spel te worden opgeleverd door middel van een demonstratie.</w:t>
       </w:r>
     </w:p>
     <w:p>
@@ -4673,19 +4447,11 @@
           <w:sz w:val="22"/>
         </w:rPr>
       </w:pPr>
-      <w:proofErr w:type="spellStart"/>
-      <w:r>
-        <w:rPr>
-          <w:sz w:val="22"/>
-        </w:rPr>
-        <w:t>final</w:t>
-      </w:r>
-      <w:proofErr w:type="spellEnd"/>
-      <w:r>
-        <w:rPr>
-          <w:sz w:val="22"/>
-        </w:rPr>
-        <w:t xml:space="preserve"> versie van het spel (40 uren);</w:t>
+      <w:r>
+        <w:rPr>
+          <w:sz w:val="22"/>
+        </w:rPr>
+        <w:t>final versie van het spel (40 uren);</w:t>
       </w:r>
     </w:p>
     <w:p>
@@ -5005,13 +4771,13 @@
         <w:pStyle w:val="Kop2"/>
       </w:pPr>
       <w:bookmarkStart w:id="38" w:name="__RefHeading__699_1707620482"/>
-      <w:bookmarkStart w:id="39" w:name="__RefHeading__701_1707620482"/>
-      <w:bookmarkStart w:id="40" w:name="_Toc152773916"/>
+      <w:bookmarkStart w:id="39" w:name="_Toc152773916"/>
+      <w:bookmarkStart w:id="40" w:name="__RefHeading__701_1707620482"/>
       <w:bookmarkEnd w:id="38"/>
       <w:r>
         <w:t>Kwaliteitsplan</w:t>
       </w:r>
-      <w:bookmarkEnd w:id="40"/>
+      <w:bookmarkEnd w:id="39"/>
     </w:p>
     <w:p>
       <w:pPr>
@@ -5046,7 +4812,6 @@
         </w:rPr>
         <w:t xml:space="preserve">Alle code moet compileren en mag geen </w:t>
       </w:r>
-      <w:proofErr w:type="spellStart"/>
       <w:r>
         <w:rPr>
           <w:i/>
@@ -5054,14 +4819,12 @@
         </w:rPr>
         <w:t>runtime</w:t>
       </w:r>
-      <w:proofErr w:type="spellEnd"/>
       <w:r>
         <w:rPr>
           <w:sz w:val="22"/>
         </w:rPr>
         <w:t xml:space="preserve"> fouten veroorzaken. Alle functies die gerelateerd zijn aan de </w:t>
       </w:r>
-      <w:proofErr w:type="spellStart"/>
       <w:r>
         <w:rPr>
           <w:i/>
@@ -5069,14 +4832,12 @@
         </w:rPr>
         <w:t>heartbeat</w:t>
       </w:r>
-      <w:proofErr w:type="spellEnd"/>
       <w:r>
         <w:rPr>
           <w:sz w:val="22"/>
         </w:rPr>
         <w:t xml:space="preserve"> van het spel moeten afgerond kunnen worden binnen het tijdsbestek van één </w:t>
       </w:r>
-      <w:proofErr w:type="spellStart"/>
       <w:r>
         <w:rPr>
           <w:i/>
@@ -5084,7 +4845,6 @@
         </w:rPr>
         <w:t>heartbeat</w:t>
       </w:r>
-      <w:proofErr w:type="spellEnd"/>
       <w:r>
         <w:rPr>
           <w:sz w:val="22"/>
@@ -5097,7 +4857,6 @@
         </w:rPr>
         <w:t xml:space="preserve">Op die manier voorkomen we dat de speler merkbare vertraging in de </w:t>
       </w:r>
-      <w:proofErr w:type="spellStart"/>
       <w:r>
         <w:rPr>
           <w:i/>
@@ -5105,7 +4864,6 @@
         </w:rPr>
         <w:t>gameplay</w:t>
       </w:r>
-      <w:proofErr w:type="spellEnd"/>
       <w:r>
         <w:rPr>
           <w:sz w:val="22"/>
@@ -5189,78 +4947,30 @@
           <w:sz w:val="22"/>
           <w:szCs w:val="22"/>
         </w:rPr>
-        <w:t xml:space="preserve">Er wordt gecodeerd in de programmeertaal Java. Er wordt gezorgd voor een duidelijke opmaak van de code. Daarnaast wordt geprobeerd om herhaling van code te voorkomen. Elk object dat wordt aangemaakt, krijgt zijn eigen klasse. In deze klassen heeft elk attribuut een </w:t>
-      </w:r>
-      <w:proofErr w:type="spellStart"/>
-      <w:r>
+        <w:t>Er wordt gecodeerd in de programmeertaal Java. Er wordt gezorgd voor een duidelijke opmaak van de code. Daarnaast wordt geprobeerd om herhaling van code te voorkomen. Elk object dat wordt aangemaakt, krijgt zijn eigen klasse. In deze klassen heeft elk attribuut een get en een set methode, bovendien moet er bij elke methode een korte uitleg komen over de desbetreffende methode. Hiervoor wordt de JavaDoc notatie gebruikt.</w:t>
+      </w:r>
+    </w:p>
+    <w:p>
+      <w:pPr>
         <w:rPr>
           <w:sz w:val="22"/>
           <w:szCs w:val="22"/>
         </w:rPr>
-        <w:t>get</w:t>
-      </w:r>
-      <w:proofErr w:type="spellEnd"/>
-      <w:r>
+      </w:pPr>
+    </w:p>
+    <w:p>
+      <w:pPr>
         <w:rPr>
           <w:sz w:val="22"/>
           <w:szCs w:val="22"/>
         </w:rPr>
-        <w:t xml:space="preserve"> en een set methode, bovendien moet er bij elke methode een korte uitleg komen over de desbetreffende methode. Hiervoor wordt de </w:t>
-      </w:r>
-      <w:proofErr w:type="spellStart"/>
+      </w:pPr>
       <w:r>
         <w:rPr>
           <w:sz w:val="22"/>
           <w:szCs w:val="22"/>
         </w:rPr>
-        <w:t>JavaDoc</w:t>
-      </w:r>
-      <w:proofErr w:type="spellEnd"/>
-      <w:r>
-        <w:rPr>
-          <w:sz w:val="22"/>
-          <w:szCs w:val="22"/>
-        </w:rPr>
-        <w:t xml:space="preserve"> notatie gebruikt.</w:t>
-      </w:r>
-    </w:p>
-    <w:p>
-      <w:pPr>
-        <w:rPr>
-          <w:sz w:val="22"/>
-          <w:szCs w:val="22"/>
-        </w:rPr>
-      </w:pPr>
-    </w:p>
-    <w:p>
-      <w:pPr>
-        <w:rPr>
-          <w:sz w:val="22"/>
-          <w:szCs w:val="22"/>
-        </w:rPr>
-      </w:pPr>
-      <w:r>
-        <w:rPr>
-          <w:sz w:val="22"/>
-          <w:szCs w:val="22"/>
-        </w:rPr>
-        <w:t>Voor het opslaan van bestanden, wordt de extensie .</w:t>
-      </w:r>
-      <w:proofErr w:type="spellStart"/>
-      <w:r>
-        <w:rPr>
-          <w:sz w:val="22"/>
-          <w:szCs w:val="22"/>
-        </w:rPr>
-        <w:t>docx</w:t>
-      </w:r>
-      <w:proofErr w:type="spellEnd"/>
-      <w:r>
-        <w:rPr>
-          <w:sz w:val="22"/>
-          <w:szCs w:val="22"/>
-        </w:rPr>
-        <w:t xml:space="preserve"> gebruikt. </w:t>
+        <w:t xml:space="preserve">Voor het opslaan van bestanden, wordt de extensie .docx gebruikt. </w:t>
       </w:r>
     </w:p>
     <w:p>
@@ -5307,27 +5017,7 @@
           <w:szCs w:val="22"/>
           <w:lang w:val="nl-NL"/>
         </w:rPr>
-        <w:t xml:space="preserve">Vóór het </w:t>
-      </w:r>
-      <w:proofErr w:type="spellStart"/>
-      <w:r>
-        <w:rPr>
-          <w:rFonts w:ascii="Verdana" w:hAnsi="Verdana"/>
-          <w:sz w:val="22"/>
-          <w:szCs w:val="22"/>
-          <w:lang w:val="nl-NL"/>
-        </w:rPr>
-        <w:t>committen</w:t>
-      </w:r>
-      <w:proofErr w:type="spellEnd"/>
-      <w:r>
-        <w:rPr>
-          <w:rFonts w:ascii="Verdana" w:hAnsi="Verdana"/>
-          <w:sz w:val="22"/>
-          <w:szCs w:val="22"/>
-          <w:lang w:val="nl-NL"/>
-        </w:rPr>
-        <w:t xml:space="preserve"> van een document of van code, wordt er eerst een update gedaan zodat er niks overschreven wordt;</w:t>
+        <w:t>Vóór het committen van een document of van code, wordt er eerst een update gedaan zodat er niks overschreven wordt;</w:t>
       </w:r>
     </w:p>
     <w:p>
@@ -5351,27 +5041,7 @@
           <w:szCs w:val="22"/>
           <w:lang w:val="nl-NL"/>
         </w:rPr>
-        <w:t xml:space="preserve">Code wordt pas </w:t>
-      </w:r>
-      <w:proofErr w:type="spellStart"/>
-      <w:r>
-        <w:rPr>
-          <w:rFonts w:ascii="Verdana" w:hAnsi="Verdana"/>
-          <w:sz w:val="22"/>
-          <w:szCs w:val="22"/>
-          <w:lang w:val="nl-NL"/>
-        </w:rPr>
-        <w:t>gecommit</w:t>
-      </w:r>
-      <w:proofErr w:type="spellEnd"/>
-      <w:r>
-        <w:rPr>
-          <w:rFonts w:ascii="Verdana" w:hAnsi="Verdana"/>
-          <w:sz w:val="22"/>
-          <w:szCs w:val="22"/>
-          <w:lang w:val="nl-NL"/>
-        </w:rPr>
-        <w:t xml:space="preserve"> als duidelijk is dat de nieuwe code werkt;</w:t>
+        <w:t>Code wordt pas gecommit als duidelijk is dat de nieuwe code werkt;</w:t>
       </w:r>
     </w:p>
     <w:p>
@@ -5395,27 +5065,7 @@
           <w:szCs w:val="22"/>
           <w:lang w:val="nl-NL"/>
         </w:rPr>
-        <w:t xml:space="preserve">Bij het </w:t>
-      </w:r>
-      <w:proofErr w:type="spellStart"/>
-      <w:r>
-        <w:rPr>
-          <w:rFonts w:ascii="Verdana" w:hAnsi="Verdana"/>
-          <w:sz w:val="22"/>
-          <w:szCs w:val="22"/>
-          <w:lang w:val="nl-NL"/>
-        </w:rPr>
-        <w:t>committen</w:t>
-      </w:r>
-      <w:proofErr w:type="spellEnd"/>
-      <w:r>
-        <w:rPr>
-          <w:rFonts w:ascii="Verdana" w:hAnsi="Verdana"/>
-          <w:sz w:val="22"/>
-          <w:szCs w:val="22"/>
-          <w:lang w:val="nl-NL"/>
-        </w:rPr>
-        <w:t xml:space="preserve"> wordt er een duidelijk omschrijving gegeven van wat er veranderd is. Op deze manier kan er gemakkelijk nagegaan worden wat er allemaal gebeurd is en kunnen fouten makkelijker gevonden worden.</w:t>
+        <w:t>Bij het committen wordt er een duidelijk omschrijving gegeven van wat er veranderd is. Op deze manier kan er gemakkelijk nagegaan worden wat er allemaal gebeurd is en kunnen fouten makkelijker gevonden worden.</w:t>
       </w:r>
     </w:p>
     <w:p>
@@ -5521,19 +5171,8 @@
           <w:szCs w:val="22"/>
           <w:lang w:val="nl-NL"/>
         </w:rPr>
-        <w:t xml:space="preserve">Tom </w:t>
-      </w:r>
-      <w:proofErr w:type="spellStart"/>
-      <w:r>
-        <w:rPr>
-          <w:rFonts w:ascii="Verdana" w:hAnsi="Verdana"/>
-          <w:sz w:val="22"/>
-          <w:szCs w:val="22"/>
-          <w:lang w:val="nl-NL"/>
-        </w:rPr>
-        <w:t>Nieuwenhuijs</w:t>
-      </w:r>
-      <w:proofErr w:type="spellEnd"/>
+        <w:t>Tom Nieuwenhuijs</w:t>
+      </w:r>
     </w:p>
     <w:p>
       <w:pPr>
@@ -5626,27 +5265,7 @@
           <w:szCs w:val="22"/>
           <w:lang w:val="nl-NL"/>
         </w:rPr>
-        <w:t xml:space="preserve">Het </w:t>
-      </w:r>
-      <w:proofErr w:type="spellStart"/>
-      <w:r>
-        <w:rPr>
-          <w:rFonts w:ascii="Verdana" w:hAnsi="Verdana"/>
-          <w:sz w:val="22"/>
-          <w:szCs w:val="22"/>
-          <w:lang w:val="nl-NL"/>
-        </w:rPr>
-        <w:t>pathfinding</w:t>
-      </w:r>
-      <w:proofErr w:type="spellEnd"/>
-      <w:r>
-        <w:rPr>
-          <w:rFonts w:ascii="Verdana" w:hAnsi="Verdana"/>
-          <w:sz w:val="22"/>
-          <w:szCs w:val="22"/>
-          <w:lang w:val="nl-NL"/>
-        </w:rPr>
-        <w:t xml:space="preserve"> algoritme, dit wordt geschreven door Felix. </w:t>
+        <w:t xml:space="preserve">Het pathfinding algoritme, dit wordt geschreven door Felix. </w:t>
       </w:r>
     </w:p>
     <w:p>
@@ -5694,47 +5313,7 @@
           <w:szCs w:val="22"/>
           <w:lang w:val="nl-NL"/>
         </w:rPr>
-        <w:t xml:space="preserve">Het schieten van de torens, vooralsnog zonder </w:t>
-      </w:r>
-      <w:proofErr w:type="spellStart"/>
-      <w:r>
-        <w:rPr>
-          <w:rFonts w:ascii="Verdana" w:hAnsi="Verdana"/>
-          <w:sz w:val="22"/>
-          <w:szCs w:val="22"/>
-          <w:lang w:val="nl-NL"/>
-        </w:rPr>
-        <w:t>collision</w:t>
-      </w:r>
-      <w:proofErr w:type="spellEnd"/>
-      <w:r>
-        <w:rPr>
-          <w:rFonts w:ascii="Verdana" w:hAnsi="Verdana"/>
-          <w:sz w:val="22"/>
-          <w:szCs w:val="22"/>
-          <w:lang w:val="nl-NL"/>
-        </w:rPr>
-        <w:t xml:space="preserve"> </w:t>
-      </w:r>
-      <w:proofErr w:type="spellStart"/>
-      <w:r>
-        <w:rPr>
-          <w:rFonts w:ascii="Verdana" w:hAnsi="Verdana"/>
-          <w:sz w:val="22"/>
-          <w:szCs w:val="22"/>
-          <w:lang w:val="nl-NL"/>
-        </w:rPr>
-        <w:t>detection</w:t>
-      </w:r>
-      <w:proofErr w:type="spellEnd"/>
-      <w:r>
-        <w:rPr>
-          <w:rFonts w:ascii="Verdana" w:hAnsi="Verdana"/>
-          <w:sz w:val="22"/>
-          <w:szCs w:val="22"/>
-          <w:lang w:val="nl-NL"/>
-        </w:rPr>
-        <w:t>, dit wordt gedaan door Andra.</w:t>
+        <w:t>Het schieten van de torens, vooralsnog zonder collision detection, dit wordt gedaan door Andra.</w:t>
       </w:r>
     </w:p>
     <w:p>
@@ -5972,7 +5551,7 @@
         </w:rPr>
       </w:pPr>
     </w:p>
-    <w:bookmarkEnd w:id="39"/>
+    <w:bookmarkEnd w:id="40"/>
     <w:bookmarkEnd w:id="41"/>
     <w:p>
       <w:pPr>
@@ -6066,14 +5645,12 @@
         <w:sz w:val="22"/>
       </w:rPr>
     </w:pPr>
-    <w:proofErr w:type="spellStart"/>
     <w:r>
       <w:rPr>
         <w:sz w:val="22"/>
       </w:rPr>
       <w:t>Gamedevelopment</w:t>
     </w:r>
-    <w:proofErr w:type="spellEnd"/>
     <w:r>
       <w:rPr>
         <w:sz w:val="22"/>
@@ -6136,7 +5713,7 @@
         <w:noProof/>
         <w:sz w:val="22"/>
       </w:rPr>
-      <w:t>2</w:t>
+      <w:t>11</w:t>
     </w:r>
     <w:r>
       <w:rPr>

</xml_diff>

<commit_message>
PvA Probleemstelling en Risico's aangepast n.a.v. vergadering 15 dec
</commit_message>
<xml_diff>
--- a/docs/Projectdossier/02 - Plan van Aanpak/Plan van aanpak - v1.0.docx
+++ b/docs/Projectdossier/02 - Plan van Aanpak/Plan van aanpak - v1.0.docx
@@ -89,6 +89,7 @@
           <w:sz w:val="106"/>
         </w:rPr>
       </w:pPr>
+      <w:proofErr w:type="spellStart"/>
       <w:r>
         <w:rPr>
           <w:rFonts w:ascii="Impact" w:hAnsi="Impact"/>
@@ -103,6 +104,7 @@
         </w:rPr>
         <w:t>e</w:t>
       </w:r>
+      <w:proofErr w:type="spellEnd"/>
     </w:p>
     <w:p>
       <w:pPr>
@@ -124,7 +126,7 @@
           <w:sz w:val="28"/>
           <w:szCs w:val="28"/>
         </w:rPr>
-        <w:t>1.0</w:t>
+        <w:t>1.2</w:t>
       </w:r>
     </w:p>
     <w:p>
@@ -314,8 +316,16 @@
         <w:rPr>
           <w:sz w:val="22"/>
         </w:rPr>
-        <w:t>Tom Nieuwenhuys</w:t>
-      </w:r>
+        <w:t xml:space="preserve">Tom </w:t>
+      </w:r>
+      <w:proofErr w:type="spellStart"/>
+      <w:r>
+        <w:rPr>
+          <w:sz w:val="22"/>
+        </w:rPr>
+        <w:t>Nieuwenhuys</w:t>
+      </w:r>
+      <w:proofErr w:type="spellEnd"/>
       <w:r>
         <w:rPr>
           <w:sz w:val="22"/>
@@ -365,7 +375,7 @@
         <w:rPr>
           <w:sz w:val="22"/>
         </w:rPr>
-        <w:t>1</w:t>
+        <w:t>17</w:t>
       </w:r>
       <w:r>
         <w:rPr>
@@ -2562,7 +2572,89 @@
         <w:rPr>
           <w:sz w:val="22"/>
         </w:rPr>
-        <w:t>n spelletje spelen. Hoe kan een Mazing Tower Defence spel ontwikkeld worden?</w:t>
+        <w:t xml:space="preserve">n spelletje spelen. </w:t>
+      </w:r>
+      <w:r>
+        <w:rPr>
+          <w:sz w:val="22"/>
+        </w:rPr>
+        <w:t xml:space="preserve">Eén van de meest populaire spelvormen van dit moment is het </w:t>
+      </w:r>
+      <w:proofErr w:type="spellStart"/>
+      <w:r>
+        <w:rPr>
+          <w:sz w:val="22"/>
+        </w:rPr>
+        <w:t>Tower</w:t>
+      </w:r>
+      <w:proofErr w:type="spellEnd"/>
+      <w:r>
+        <w:rPr>
+          <w:sz w:val="22"/>
+        </w:rPr>
+        <w:t xml:space="preserve"> </w:t>
+      </w:r>
+      <w:proofErr w:type="spellStart"/>
+      <w:r>
+        <w:rPr>
+          <w:sz w:val="22"/>
+        </w:rPr>
+        <w:t>Defence</w:t>
+      </w:r>
+      <w:proofErr w:type="spellEnd"/>
+      <w:r>
+        <w:rPr>
+          <w:sz w:val="22"/>
+        </w:rPr>
+        <w:t xml:space="preserve"> genre. </w:t>
+      </w:r>
+      <w:r>
+        <w:rPr>
+          <w:sz w:val="22"/>
+        </w:rPr>
+        <w:t xml:space="preserve">Hoe kan een </w:t>
+      </w:r>
+      <w:proofErr w:type="spellStart"/>
+      <w:r>
+        <w:rPr>
+          <w:sz w:val="22"/>
+        </w:rPr>
+        <w:t>Mazing</w:t>
+      </w:r>
+      <w:proofErr w:type="spellEnd"/>
+      <w:r>
+        <w:rPr>
+          <w:sz w:val="22"/>
+        </w:rPr>
+        <w:t xml:space="preserve"> </w:t>
+      </w:r>
+      <w:proofErr w:type="spellStart"/>
+      <w:r>
+        <w:rPr>
+          <w:sz w:val="22"/>
+        </w:rPr>
+        <w:t>Tower</w:t>
+      </w:r>
+      <w:proofErr w:type="spellEnd"/>
+      <w:r>
+        <w:rPr>
+          <w:sz w:val="22"/>
+        </w:rPr>
+        <w:t xml:space="preserve"> </w:t>
+      </w:r>
+      <w:proofErr w:type="spellStart"/>
+      <w:r>
+        <w:rPr>
+          <w:sz w:val="22"/>
+        </w:rPr>
+        <w:t>Defence</w:t>
+      </w:r>
+      <w:proofErr w:type="spellEnd"/>
+      <w:r>
+        <w:rPr>
+          <w:sz w:val="22"/>
+        </w:rPr>
+        <w:t xml:space="preserve"> spel ontwikkeld worden?</w:t>
       </w:r>
     </w:p>
     <w:p>
@@ -2608,20 +2700,54 @@
         </w:rPr>
         <w:t xml:space="preserve"> is om een zogenaamd </w:t>
       </w:r>
+      <w:proofErr w:type="spellStart"/>
       <w:r>
         <w:rPr>
           <w:i/>
           <w:sz w:val="22"/>
         </w:rPr>
-        <w:t>mazing tower defenc</w:t>
-      </w:r>
+        <w:t>mazing</w:t>
+      </w:r>
+      <w:proofErr w:type="spellEnd"/>
       <w:r>
         <w:rPr>
           <w:i/>
           <w:sz w:val="22"/>
         </w:rPr>
+        <w:t xml:space="preserve"> </w:t>
+      </w:r>
+      <w:proofErr w:type="spellStart"/>
+      <w:r>
+        <w:rPr>
+          <w:i/>
+          <w:sz w:val="22"/>
+        </w:rPr>
+        <w:t>tower</w:t>
+      </w:r>
+      <w:proofErr w:type="spellEnd"/>
+      <w:r>
+        <w:rPr>
+          <w:i/>
+          <w:sz w:val="22"/>
+        </w:rPr>
+        <w:t xml:space="preserve"> </w:t>
+      </w:r>
+      <w:proofErr w:type="spellStart"/>
+      <w:r>
+        <w:rPr>
+          <w:i/>
+          <w:sz w:val="22"/>
+        </w:rPr>
+        <w:t>defenc</w:t>
+      </w:r>
+      <w:r>
+        <w:rPr>
+          <w:i/>
+          <w:sz w:val="22"/>
+        </w:rPr>
         <w:t>e</w:t>
       </w:r>
+      <w:proofErr w:type="spellEnd"/>
       <w:r>
         <w:rPr>
           <w:sz w:val="22"/>
@@ -2666,13 +2792,31 @@
         </w:rPr>
         <w:t xml:space="preserve">projectgroep een </w:t>
       </w:r>
+      <w:proofErr w:type="spellStart"/>
       <w:r>
         <w:rPr>
           <w:i/>
           <w:sz w:val="22"/>
         </w:rPr>
-        <w:t>tower defence</w:t>
-      </w:r>
+        <w:t>tower</w:t>
+      </w:r>
+      <w:proofErr w:type="spellEnd"/>
+      <w:r>
+        <w:rPr>
+          <w:i/>
+          <w:sz w:val="22"/>
+        </w:rPr>
+        <w:t xml:space="preserve"> </w:t>
+      </w:r>
+      <w:proofErr w:type="spellStart"/>
+      <w:r>
+        <w:rPr>
+          <w:i/>
+          <w:sz w:val="22"/>
+        </w:rPr>
+        <w:t>defence</w:t>
+      </w:r>
+      <w:proofErr w:type="spellEnd"/>
       <w:r>
         <w:rPr>
           <w:sz w:val="22"/>
@@ -2697,6 +2841,7 @@
         </w:rPr>
         <w:t xml:space="preserve"> De afmetingen van het spel zullen maximaal 700 bij 700 pixels zijn. Bij het spel wordt een </w:t>
       </w:r>
+      <w:proofErr w:type="spellStart"/>
       <w:r>
         <w:rPr>
           <w:sz w:val="22"/>
@@ -2707,7 +2852,14 @@
         <w:rPr>
           <w:sz w:val="22"/>
         </w:rPr>
-        <w:t>pagina geleverd waarin het spel geplaatst wordt.</w:t>
+        <w:t>pagina</w:t>
+      </w:r>
+      <w:proofErr w:type="spellEnd"/>
+      <w:r>
+        <w:rPr>
+          <w:sz w:val="22"/>
+        </w:rPr>
+        <w:t xml:space="preserve"> geleverd waarin het spel geplaatst wordt.</w:t>
       </w:r>
     </w:p>
     <w:p>
@@ -2832,7 +2984,21 @@
         <w:rPr>
           <w:sz w:val="22"/>
         </w:rPr>
-        <w:t xml:space="preserve"> dat de gebruiker stotteringen te zien krijgt, of dat het spel helemaal niet te spelen is. </w:t>
+        <w:t xml:space="preserve"> dat de gebruiker </w:t>
+      </w:r>
+      <w:proofErr w:type="spellStart"/>
+      <w:r>
+        <w:rPr>
+          <w:sz w:val="22"/>
+        </w:rPr>
+        <w:t>stotteringen</w:t>
+      </w:r>
+      <w:proofErr w:type="spellEnd"/>
+      <w:r>
+        <w:rPr>
+          <w:sz w:val="22"/>
+        </w:rPr>
+        <w:t xml:space="preserve"> te zien krijgt, of dat het spel helemaal niet te spelen is. </w:t>
       </w:r>
     </w:p>
     <w:p>
@@ -2846,19 +3012,49 @@
         <w:rPr>
           <w:sz w:val="22"/>
         </w:rPr>
-        <w:t>Om dit probleem te voorkomen, wordt er een heartbeat in de game ontwikkeld die ervoor zorgt dat er een vastgelegd aantal ‘heartbeats’ per seconde voorkomt in de game. De heartbeat slaat op het proces van terugkerende handelingen binnen het spel.</w:t>
-      </w:r>
-      <w:r>
-        <w:rPr>
-          <w:sz w:val="22"/>
-        </w:rPr>
-        <w:t xml:space="preserve"> Door het aantal heartbeats per seconde </w:t>
-      </w:r>
-      <w:r>
-        <w:rPr>
-          <w:sz w:val="22"/>
-        </w:rPr>
-        <w:t>beperkt te houden wordt de computer minder intensief belast.</w:t>
+        <w:t>Om te bepalen of dit daadwerkelijk een probleem zal vormen zal het spel onder anderen getest worden op wat oudere computers, zoals de publieke computers van de Hogeschool.</w:t>
+      </w:r>
+    </w:p>
+    <w:p>
+      <w:pPr>
+        <w:pStyle w:val="Plattetekst"/>
+        <w:rPr>
+          <w:sz w:val="22"/>
+        </w:rPr>
+      </w:pPr>
+      <w:r>
+        <w:rPr>
+          <w:sz w:val="22"/>
+        </w:rPr>
+        <w:t xml:space="preserve">Eén manier om de performance te meten is het controleren van de lengte van de zogenaamde </w:t>
+      </w:r>
+      <w:proofErr w:type="spellStart"/>
+      <w:r>
+        <w:rPr>
+          <w:sz w:val="22"/>
+        </w:rPr>
+        <w:t>heartbeat</w:t>
+      </w:r>
+      <w:proofErr w:type="spellEnd"/>
+      <w:r>
+        <w:rPr>
+          <w:sz w:val="22"/>
+        </w:rPr>
+        <w:t>. Dit is een methode die steeds na een vast aantal milliseconden wordt uitgevoerd. Wanneer blijkt dat de tijd tussen iedere beat langer wordt dan de vooraf bepaalde tijd, dan is het duidelijk dat niet alle berekeningen op tijd uitgevoerd kunnen worden.</w:t>
+      </w:r>
+    </w:p>
+    <w:p>
+      <w:pPr>
+        <w:pStyle w:val="Plattetekst"/>
+        <w:rPr>
+          <w:sz w:val="22"/>
+        </w:rPr>
+      </w:pPr>
+      <w:r>
+        <w:rPr>
+          <w:sz w:val="22"/>
+        </w:rPr>
+        <w:t>Om het spel te “wapenen” tegen performance problemen, kunnen we onderzoeken of het mogelijk is om bepaalde functies minder vaak uit te voeren wanneer blijkt dat de beats te lang duren. Op die manier zou bijvoorbeeld de vloeiendheid van animaties opgeofferd kunnen worden voor een betrouwbaar speeltempo.</w:t>
       </w:r>
     </w:p>
     <w:p>
@@ -2882,6 +3078,7 @@
         </w:rPr>
         <w:t xml:space="preserve">Een ander risico is dat het gebruik van verschillende </w:t>
       </w:r>
+      <w:proofErr w:type="spellStart"/>
       <w:r>
         <w:rPr>
           <w:sz w:val="22"/>
@@ -2892,7 +3089,14 @@
         <w:rPr>
           <w:sz w:val="22"/>
         </w:rPr>
-        <w:t>ava-versies door verschillende eindgebruikers problemen kan veroorzaken doordat bepaalde functionaliteiten niet uitgevoerd kunnen worden.</w:t>
+        <w:t>ava-versies</w:t>
+      </w:r>
+      <w:proofErr w:type="spellEnd"/>
+      <w:r>
+        <w:rPr>
+          <w:sz w:val="22"/>
+        </w:rPr>
+        <w:t xml:space="preserve"> door verschillende eindgebruikers problemen kan veroorzaken doordat bepaalde functionaliteiten niet uitgevoerd kunnen worden.</w:t>
       </w:r>
     </w:p>
     <w:p>
@@ -2912,25 +3116,67 @@
         <w:rPr>
           <w:sz w:val="22"/>
         </w:rPr>
-        <w:t>rdt welke J</w:t>
-      </w:r>
-      <w:r>
-        <w:rPr>
-          <w:sz w:val="22"/>
-        </w:rPr>
-        <w:t>ava-versie de client op zijn computer heeft. Als de versie niet dezelfde is als de laatste versie, moet er een sugges</w:t>
-      </w:r>
-      <w:r>
-        <w:rPr>
-          <w:sz w:val="22"/>
-        </w:rPr>
-        <w:t>tie gedaan worden om de nieuwe J</w:t>
-      </w:r>
-      <w:r>
-        <w:rPr>
-          <w:sz w:val="22"/>
-        </w:rPr>
-        <w:t>ava-versie te downloaden. Zolang dit niet gebeurd is, kan het spel ook niet gespeeld worden.</w:t>
+        <w:t xml:space="preserve">rdt welke </w:t>
+      </w:r>
+      <w:proofErr w:type="spellStart"/>
+      <w:r>
+        <w:rPr>
+          <w:sz w:val="22"/>
+        </w:rPr>
+        <w:t>J</w:t>
+      </w:r>
+      <w:r>
+        <w:rPr>
+          <w:sz w:val="22"/>
+        </w:rPr>
+        <w:t>ava-versie</w:t>
+      </w:r>
+      <w:proofErr w:type="spellEnd"/>
+      <w:r>
+        <w:rPr>
+          <w:sz w:val="22"/>
+        </w:rPr>
+        <w:t xml:space="preserve"> de </w:t>
+      </w:r>
+      <w:proofErr w:type="spellStart"/>
+      <w:r>
+        <w:rPr>
+          <w:sz w:val="22"/>
+        </w:rPr>
+        <w:t>client</w:t>
+      </w:r>
+      <w:proofErr w:type="spellEnd"/>
+      <w:r>
+        <w:rPr>
+          <w:sz w:val="22"/>
+        </w:rPr>
+        <w:t xml:space="preserve"> op zijn computer heeft. Als de versie niet dezelfde is als de laatste versie, moet er een sugges</w:t>
+      </w:r>
+      <w:r>
+        <w:rPr>
+          <w:sz w:val="22"/>
+        </w:rPr>
+        <w:t xml:space="preserve">tie gedaan worden om de nieuwe </w:t>
+      </w:r>
+      <w:proofErr w:type="spellStart"/>
+      <w:r>
+        <w:rPr>
+          <w:sz w:val="22"/>
+        </w:rPr>
+        <w:t>J</w:t>
+      </w:r>
+      <w:r>
+        <w:rPr>
+          <w:sz w:val="22"/>
+        </w:rPr>
+        <w:t>ava-versie</w:t>
+      </w:r>
+      <w:proofErr w:type="spellEnd"/>
+      <w:r>
+        <w:rPr>
+          <w:sz w:val="22"/>
+        </w:rPr>
+        <w:t xml:space="preserve"> te downloaden. Zolang dit niet gebeurd is, kan het spel ook niet gespeeld worden.</w:t>
       </w:r>
     </w:p>
     <w:p>
@@ -3037,13 +3283,47 @@
         </w:rPr>
         <w:t xml:space="preserve"> en -genres overwogen. Uiteindelijk is gezamenlijk gekozen voor een spel van het type </w:t>
       </w:r>
+      <w:proofErr w:type="spellStart"/>
       <w:r>
         <w:rPr>
           <w:i/>
           <w:sz w:val="22"/>
         </w:rPr>
-        <w:t>mazing tower defence</w:t>
-      </w:r>
+        <w:t>mazing</w:t>
+      </w:r>
+      <w:proofErr w:type="spellEnd"/>
+      <w:r>
+        <w:rPr>
+          <w:i/>
+          <w:sz w:val="22"/>
+        </w:rPr>
+        <w:t xml:space="preserve"> </w:t>
+      </w:r>
+      <w:proofErr w:type="spellStart"/>
+      <w:r>
+        <w:rPr>
+          <w:i/>
+          <w:sz w:val="22"/>
+        </w:rPr>
+        <w:t>tower</w:t>
+      </w:r>
+      <w:proofErr w:type="spellEnd"/>
+      <w:r>
+        <w:rPr>
+          <w:i/>
+          <w:sz w:val="22"/>
+        </w:rPr>
+        <w:t xml:space="preserve"> </w:t>
+      </w:r>
+      <w:proofErr w:type="spellStart"/>
+      <w:r>
+        <w:rPr>
+          <w:i/>
+          <w:sz w:val="22"/>
+        </w:rPr>
+        <w:t>defence</w:t>
+      </w:r>
+      <w:proofErr w:type="spellEnd"/>
       <w:r>
         <w:rPr>
           <w:sz w:val="22"/>
@@ -3099,7 +3379,21 @@
         <w:rPr>
           <w:sz w:val="22"/>
         </w:rPr>
-        <w:t xml:space="preserve">Tijdens de kick-off voor dit project is duidelijk geworden dat er een </w:t>
+        <w:t xml:space="preserve">Tijdens de </w:t>
+      </w:r>
+      <w:proofErr w:type="spellStart"/>
+      <w:r>
+        <w:rPr>
+          <w:sz w:val="22"/>
+        </w:rPr>
+        <w:t>kick-off</w:t>
+      </w:r>
+      <w:proofErr w:type="spellEnd"/>
+      <w:r>
+        <w:rPr>
+          <w:sz w:val="22"/>
+        </w:rPr>
+        <w:t xml:space="preserve"> voor dit project is duidelijk geworden dat er een </w:t>
       </w:r>
       <w:r>
         <w:rPr>
@@ -3107,6 +3401,7 @@
         </w:rPr>
         <w:t xml:space="preserve">spel ontwikkeld moet worden dat door één persoon gespeeld kan worden. Het spel moet kunnen functioneren als een onderdeel van een </w:t>
       </w:r>
+      <w:proofErr w:type="spellStart"/>
       <w:r>
         <w:rPr>
           <w:sz w:val="22"/>
@@ -3117,7 +3412,14 @@
         <w:rPr>
           <w:sz w:val="22"/>
         </w:rPr>
-        <w:t>-pagina.</w:t>
+        <w:t>-pagina</w:t>
+      </w:r>
+      <w:proofErr w:type="spellEnd"/>
+      <w:r>
+        <w:rPr>
+          <w:sz w:val="22"/>
+        </w:rPr>
+        <w:t>.</w:t>
       </w:r>
     </w:p>
     <w:p>
@@ -3145,18 +3447,50 @@
         </w:rPr>
         <w:t xml:space="preserve">Het spel moet </w:t>
       </w:r>
+      <w:proofErr w:type="spellStart"/>
       <w:r>
         <w:rPr>
           <w:i/>
           <w:sz w:val="22"/>
         </w:rPr>
-        <w:t>meaningful play</w:t>
-      </w:r>
-      <w:r>
-        <w:rPr>
-          <w:sz w:val="22"/>
-        </w:rPr>
-        <w:t xml:space="preserve"> bieden, in de vorm van vooruitgang in score, levels en/of verhaallijn. Ook worden creativiteit en het gebruik van technische oplossingen (zoals complexe wiskunde en/of kunstmatige intelligentie) </w:t>
+        <w:t>meaningful</w:t>
+      </w:r>
+      <w:proofErr w:type="spellEnd"/>
+      <w:r>
+        <w:rPr>
+          <w:i/>
+          <w:sz w:val="22"/>
+        </w:rPr>
+        <w:t xml:space="preserve"> </w:t>
+      </w:r>
+      <w:proofErr w:type="spellStart"/>
+      <w:r>
+        <w:rPr>
+          <w:i/>
+          <w:sz w:val="22"/>
+        </w:rPr>
+        <w:t>play</w:t>
+      </w:r>
+      <w:proofErr w:type="spellEnd"/>
+      <w:r>
+        <w:rPr>
+          <w:sz w:val="22"/>
+        </w:rPr>
+        <w:t xml:space="preserve"> bieden, in de vorm van vooruitgang in score, </w:t>
+      </w:r>
+      <w:proofErr w:type="spellStart"/>
+      <w:r>
+        <w:rPr>
+          <w:sz w:val="22"/>
+        </w:rPr>
+        <w:t>levels</w:t>
+      </w:r>
+      <w:proofErr w:type="spellEnd"/>
+      <w:r>
+        <w:rPr>
+          <w:sz w:val="22"/>
+        </w:rPr>
+        <w:t xml:space="preserve"> en/of verhaallijn. Ook worden creativiteit en het gebruik van technische oplossingen (zoals complexe wiskunde en/of kunstmatige intelligentie) </w:t>
       </w:r>
       <w:r>
         <w:rPr>
@@ -3556,30 +3890,103 @@
           <w:sz w:val="22"/>
           <w:lang w:val="de-DE"/>
         </w:rPr>
-        <w:t>Begindatum project: 18 november 2010</w:t>
-      </w:r>
-    </w:p>
-    <w:p>
-      <w:pPr>
+        <w:t xml:space="preserve">Begindatum </w:t>
+      </w:r>
+      <w:proofErr w:type="spellStart"/>
+      <w:r>
         <w:rPr>
           <w:sz w:val="22"/>
           <w:lang w:val="de-DE"/>
         </w:rPr>
-      </w:pPr>
+        <w:t>project</w:t>
+      </w:r>
+      <w:proofErr w:type="spellEnd"/>
       <w:r>
         <w:rPr>
           <w:sz w:val="22"/>
           <w:lang w:val="de-DE"/>
         </w:rPr>
-        <w:t>Einddatum project: 28 januari 2010</w:t>
-      </w:r>
-    </w:p>
-    <w:p>
-      <w:pPr>
+        <w:t xml:space="preserve">: 18 </w:t>
+      </w:r>
+      <w:proofErr w:type="spellStart"/>
+      <w:r>
         <w:rPr>
           <w:sz w:val="22"/>
           <w:lang w:val="de-DE"/>
         </w:rPr>
+        <w:t>november</w:t>
+      </w:r>
+      <w:proofErr w:type="spellEnd"/>
+      <w:r>
+        <w:rPr>
+          <w:sz w:val="22"/>
+          <w:lang w:val="de-DE"/>
+        </w:rPr>
+        <w:t xml:space="preserve"> 2010</w:t>
+      </w:r>
+    </w:p>
+    <w:p>
+      <w:pPr>
+        <w:rPr>
+          <w:sz w:val="22"/>
+          <w:lang w:val="de-DE"/>
+        </w:rPr>
+      </w:pPr>
+      <w:proofErr w:type="spellStart"/>
+      <w:r>
+        <w:rPr>
+          <w:sz w:val="22"/>
+          <w:lang w:val="de-DE"/>
+        </w:rPr>
+        <w:t>Einddatum</w:t>
+      </w:r>
+      <w:proofErr w:type="spellEnd"/>
+      <w:r>
+        <w:rPr>
+          <w:sz w:val="22"/>
+          <w:lang w:val="de-DE"/>
+        </w:rPr>
+        <w:t xml:space="preserve"> </w:t>
+      </w:r>
+      <w:proofErr w:type="spellStart"/>
+      <w:r>
+        <w:rPr>
+          <w:sz w:val="22"/>
+          <w:lang w:val="de-DE"/>
+        </w:rPr>
+        <w:t>project</w:t>
+      </w:r>
+      <w:proofErr w:type="spellEnd"/>
+      <w:r>
+        <w:rPr>
+          <w:sz w:val="22"/>
+          <w:lang w:val="de-DE"/>
+        </w:rPr>
+        <w:t xml:space="preserve">: 28 </w:t>
+      </w:r>
+      <w:proofErr w:type="spellStart"/>
+      <w:r>
+        <w:rPr>
+          <w:sz w:val="22"/>
+          <w:lang w:val="de-DE"/>
+        </w:rPr>
+        <w:t>januari</w:t>
+      </w:r>
+      <w:proofErr w:type="spellEnd"/>
+      <w:r>
+        <w:rPr>
+          <w:sz w:val="22"/>
+          <w:lang w:val="de-DE"/>
+        </w:rPr>
+        <w:t xml:space="preserve"> 2010</w:t>
+      </w:r>
+    </w:p>
+    <w:p>
+      <w:pPr>
+        <w:rPr>
+          <w:sz w:val="22"/>
+          <w:lang w:val="de-DE"/>
+        </w:rPr>
       </w:pPr>
     </w:p>
     <w:p>
@@ -3590,6 +3997,7 @@
         </w:rPr>
       </w:pPr>
       <w:bookmarkStart w:id="31" w:name="_Toc278985813"/>
+      <w:proofErr w:type="spellStart"/>
       <w:r>
         <w:rPr>
           <w:lang w:val="de-DE"/>
@@ -3597,6 +4005,7 @@
         <w:t>Initiatieffase</w:t>
       </w:r>
       <w:bookmarkEnd w:id="31"/>
+      <w:proofErr w:type="spellEnd"/>
     </w:p>
     <w:p>
       <w:pPr>
@@ -3610,22 +4019,63 @@
           <w:sz w:val="22"/>
           <w:lang w:val="de-DE"/>
         </w:rPr>
-        <w:t>Begindatum: 18 november 2010</w:t>
-      </w:r>
-    </w:p>
-    <w:p>
-      <w:pPr>
+        <w:t xml:space="preserve">Begindatum: 18 </w:t>
+      </w:r>
+      <w:proofErr w:type="spellStart"/>
+      <w:r>
         <w:rPr>
           <w:sz w:val="22"/>
           <w:lang w:val="de-DE"/>
         </w:rPr>
-      </w:pPr>
+        <w:t>november</w:t>
+      </w:r>
+      <w:proofErr w:type="spellEnd"/>
       <w:r>
         <w:rPr>
           <w:sz w:val="22"/>
           <w:lang w:val="de-DE"/>
         </w:rPr>
-        <w:t>Einddatum: 26 november 2010</w:t>
+        <w:t xml:space="preserve"> 2010</w:t>
+      </w:r>
+    </w:p>
+    <w:p>
+      <w:pPr>
+        <w:rPr>
+          <w:sz w:val="22"/>
+          <w:lang w:val="de-DE"/>
+        </w:rPr>
+      </w:pPr>
+      <w:proofErr w:type="spellStart"/>
+      <w:r>
+        <w:rPr>
+          <w:sz w:val="22"/>
+          <w:lang w:val="de-DE"/>
+        </w:rPr>
+        <w:t>Einddatum</w:t>
+      </w:r>
+      <w:proofErr w:type="spellEnd"/>
+      <w:r>
+        <w:rPr>
+          <w:sz w:val="22"/>
+          <w:lang w:val="de-DE"/>
+        </w:rPr>
+        <w:t xml:space="preserve">: 26 </w:t>
+      </w:r>
+      <w:proofErr w:type="spellStart"/>
+      <w:r>
+        <w:rPr>
+          <w:sz w:val="22"/>
+          <w:lang w:val="de-DE"/>
+        </w:rPr>
+        <w:t>november</w:t>
+      </w:r>
+      <w:proofErr w:type="spellEnd"/>
+      <w:r>
+        <w:rPr>
+          <w:sz w:val="22"/>
+          <w:lang w:val="de-DE"/>
+        </w:rPr>
+        <w:t xml:space="preserve"> 2010</w:t>
       </w:r>
     </w:p>
     <w:p>
@@ -3762,6 +4212,7 @@
         </w:rPr>
       </w:pPr>
       <w:bookmarkStart w:id="32" w:name="_Toc278985814"/>
+      <w:proofErr w:type="spellStart"/>
       <w:r>
         <w:rPr>
           <w:lang w:val="de-DE"/>
@@ -3769,6 +4220,7 @@
         <w:t>Definitiefase</w:t>
       </w:r>
       <w:bookmarkEnd w:id="32"/>
+      <w:proofErr w:type="spellEnd"/>
     </w:p>
     <w:p>
       <w:pPr>
@@ -3782,29 +4234,70 @@
           <w:sz w:val="22"/>
           <w:lang w:val="de-DE"/>
         </w:rPr>
-        <w:t>Begindatum: 18 november 2010</w:t>
-      </w:r>
-    </w:p>
-    <w:p>
-      <w:pPr>
+        <w:t xml:space="preserve">Begindatum: 18 </w:t>
+      </w:r>
+      <w:proofErr w:type="spellStart"/>
+      <w:r>
         <w:rPr>
           <w:sz w:val="22"/>
           <w:lang w:val="de-DE"/>
         </w:rPr>
-      </w:pPr>
+        <w:t>november</w:t>
+      </w:r>
+      <w:proofErr w:type="spellEnd"/>
       <w:r>
         <w:rPr>
           <w:sz w:val="22"/>
           <w:lang w:val="de-DE"/>
         </w:rPr>
-        <w:t>Einddatum: 26</w:t>
-      </w:r>
-      <w:r>
+        <w:t xml:space="preserve"> 2010</w:t>
+      </w:r>
+    </w:p>
+    <w:p>
+      <w:pPr>
         <w:rPr>
           <w:sz w:val="22"/>
           <w:lang w:val="de-DE"/>
         </w:rPr>
-        <w:t xml:space="preserve"> november 2010</w:t>
+      </w:pPr>
+      <w:proofErr w:type="spellStart"/>
+      <w:r>
+        <w:rPr>
+          <w:sz w:val="22"/>
+          <w:lang w:val="de-DE"/>
+        </w:rPr>
+        <w:t>Einddatum</w:t>
+      </w:r>
+      <w:proofErr w:type="spellEnd"/>
+      <w:r>
+        <w:rPr>
+          <w:sz w:val="22"/>
+          <w:lang w:val="de-DE"/>
+        </w:rPr>
+        <w:t>: 26</w:t>
+      </w:r>
+      <w:r>
+        <w:rPr>
+          <w:sz w:val="22"/>
+          <w:lang w:val="de-DE"/>
+        </w:rPr>
+        <w:t xml:space="preserve"> </w:t>
+      </w:r>
+      <w:proofErr w:type="spellStart"/>
+      <w:r>
+        <w:rPr>
+          <w:sz w:val="22"/>
+          <w:lang w:val="de-DE"/>
+        </w:rPr>
+        <w:t>november</w:t>
+      </w:r>
+      <w:proofErr w:type="spellEnd"/>
+      <w:r>
+        <w:rPr>
+          <w:sz w:val="22"/>
+          <w:lang w:val="de-DE"/>
+        </w:rPr>
+        <w:t xml:space="preserve"> 2010</w:t>
       </w:r>
     </w:p>
     <w:p>
@@ -4238,11 +4731,19 @@
           <w:sz w:val="22"/>
         </w:rPr>
       </w:pPr>
-      <w:r>
-        <w:rPr>
-          <w:sz w:val="22"/>
-        </w:rPr>
-        <w:t>beta versie van het spel (70 uren);</w:t>
+      <w:proofErr w:type="spellStart"/>
+      <w:r>
+        <w:rPr>
+          <w:sz w:val="22"/>
+        </w:rPr>
+        <w:t>beta</w:t>
+      </w:r>
+      <w:proofErr w:type="spellEnd"/>
+      <w:r>
+        <w:rPr>
+          <w:sz w:val="22"/>
+        </w:rPr>
+        <w:t xml:space="preserve"> versie van het spel (70 uren);</w:t>
       </w:r>
     </w:p>
     <w:p>
@@ -4286,7 +4787,21 @@
         <w:rPr>
           <w:sz w:val="22"/>
         </w:rPr>
-        <w:t xml:space="preserve"> dient de beta versie van het spel te worden opgeleverd door middel van een demonstratie.</w:t>
+        <w:t xml:space="preserve"> dient de </w:t>
+      </w:r>
+      <w:proofErr w:type="spellStart"/>
+      <w:r>
+        <w:rPr>
+          <w:sz w:val="22"/>
+        </w:rPr>
+        <w:t>beta</w:t>
+      </w:r>
+      <w:proofErr w:type="spellEnd"/>
+      <w:r>
+        <w:rPr>
+          <w:sz w:val="22"/>
+        </w:rPr>
+        <w:t xml:space="preserve"> versie van het spel te worden opgeleverd door middel van een demonstratie.</w:t>
       </w:r>
     </w:p>
     <w:p>
@@ -4305,43 +4820,94 @@
           <w:lang w:val="de-DE"/>
         </w:rPr>
       </w:pPr>
+      <w:proofErr w:type="spellStart"/>
       <w:r>
         <w:rPr>
           <w:i/>
           <w:sz w:val="22"/>
           <w:lang w:val="de-DE"/>
         </w:rPr>
-        <w:t>Deel b</w:t>
-      </w:r>
-    </w:p>
-    <w:p>
-      <w:pPr>
-        <w:rPr>
+        <w:t>Deel</w:t>
+      </w:r>
+      <w:proofErr w:type="spellEnd"/>
+      <w:r>
+        <w:rPr>
+          <w:i/>
           <w:sz w:val="22"/>
           <w:lang w:val="de-DE"/>
         </w:rPr>
-      </w:pPr>
-      <w:r>
+        <w:t xml:space="preserve"> b</w:t>
+      </w:r>
+    </w:p>
+    <w:p>
+      <w:pPr>
         <w:rPr>
           <w:sz w:val="22"/>
           <w:lang w:val="de-DE"/>
         </w:rPr>
-        <w:t>Begindatum: 7 januari 2011</w:t>
-      </w:r>
-    </w:p>
-    <w:p>
-      <w:pPr>
+      </w:pPr>
+      <w:r>
         <w:rPr>
           <w:sz w:val="22"/>
           <w:lang w:val="de-DE"/>
         </w:rPr>
-      </w:pPr>
+        <w:t xml:space="preserve">Begindatum: 7 </w:t>
+      </w:r>
+      <w:proofErr w:type="spellStart"/>
       <w:r>
         <w:rPr>
           <w:sz w:val="22"/>
           <w:lang w:val="de-DE"/>
         </w:rPr>
-        <w:t>Einddatum: 21 januari 2011</w:t>
+        <w:t>januari</w:t>
+      </w:r>
+      <w:proofErr w:type="spellEnd"/>
+      <w:r>
+        <w:rPr>
+          <w:sz w:val="22"/>
+          <w:lang w:val="de-DE"/>
+        </w:rPr>
+        <w:t xml:space="preserve"> 2011</w:t>
+      </w:r>
+    </w:p>
+    <w:p>
+      <w:pPr>
+        <w:rPr>
+          <w:sz w:val="22"/>
+          <w:lang w:val="de-DE"/>
+        </w:rPr>
+      </w:pPr>
+      <w:proofErr w:type="spellStart"/>
+      <w:r>
+        <w:rPr>
+          <w:sz w:val="22"/>
+          <w:lang w:val="de-DE"/>
+        </w:rPr>
+        <w:t>Einddatum</w:t>
+      </w:r>
+      <w:proofErr w:type="spellEnd"/>
+      <w:r>
+        <w:rPr>
+          <w:sz w:val="22"/>
+          <w:lang w:val="de-DE"/>
+        </w:rPr>
+        <w:t xml:space="preserve">: 21 </w:t>
+      </w:r>
+      <w:proofErr w:type="spellStart"/>
+      <w:r>
+        <w:rPr>
+          <w:sz w:val="22"/>
+          <w:lang w:val="de-DE"/>
+        </w:rPr>
+        <w:t>januari</w:t>
+      </w:r>
+      <w:proofErr w:type="spellEnd"/>
+      <w:r>
+        <w:rPr>
+          <w:sz w:val="22"/>
+          <w:lang w:val="de-DE"/>
+        </w:rPr>
+        <w:t xml:space="preserve"> 2011</w:t>
       </w:r>
     </w:p>
     <w:p>
@@ -4381,11 +4947,19 @@
           <w:sz w:val="22"/>
         </w:rPr>
       </w:pPr>
-      <w:r>
-        <w:rPr>
-          <w:sz w:val="22"/>
-        </w:rPr>
-        <w:t>final versie van het spel (40 uren);</w:t>
+      <w:proofErr w:type="spellStart"/>
+      <w:r>
+        <w:rPr>
+          <w:sz w:val="22"/>
+        </w:rPr>
+        <w:t>final</w:t>
+      </w:r>
+      <w:proofErr w:type="spellEnd"/>
+      <w:r>
+        <w:rPr>
+          <w:sz w:val="22"/>
+        </w:rPr>
+        <w:t xml:space="preserve"> versie van het spel (40 uren);</w:t>
       </w:r>
     </w:p>
     <w:p>
@@ -4739,6 +5313,7 @@
         </w:rPr>
         <w:t xml:space="preserve">Alle code moet compileren en mag geen </w:t>
       </w:r>
+      <w:proofErr w:type="spellStart"/>
       <w:r>
         <w:rPr>
           <w:i/>
@@ -4746,12 +5321,14 @@
         </w:rPr>
         <w:t>runtime</w:t>
       </w:r>
+      <w:proofErr w:type="spellEnd"/>
       <w:r>
         <w:rPr>
           <w:sz w:val="22"/>
         </w:rPr>
         <w:t xml:space="preserve"> fouten veroorzaken. Alle functies die gerelateerd zijn aan de </w:t>
       </w:r>
+      <w:proofErr w:type="spellStart"/>
       <w:r>
         <w:rPr>
           <w:i/>
@@ -4759,12 +5336,14 @@
         </w:rPr>
         <w:t>heartbeat</w:t>
       </w:r>
+      <w:proofErr w:type="spellEnd"/>
       <w:r>
         <w:rPr>
           <w:sz w:val="22"/>
         </w:rPr>
         <w:t xml:space="preserve"> van het spel moeten afgerond kunnen worden binnen het tijdsbestek van één </w:t>
       </w:r>
+      <w:proofErr w:type="spellStart"/>
       <w:r>
         <w:rPr>
           <w:i/>
@@ -4772,6 +5351,7 @@
         </w:rPr>
         <w:t>heartbeat</w:t>
       </w:r>
+      <w:proofErr w:type="spellEnd"/>
       <w:r>
         <w:rPr>
           <w:sz w:val="22"/>
@@ -4784,6 +5364,7 @@
         </w:rPr>
         <w:t xml:space="preserve">Op die manier voorkomen we dat de speler merkbare vertraging in de </w:t>
       </w:r>
+      <w:proofErr w:type="spellStart"/>
       <w:r>
         <w:rPr>
           <w:i/>
@@ -4791,6 +5372,7 @@
         </w:rPr>
         <w:t>gameplay</w:t>
       </w:r>
+      <w:proofErr w:type="spellEnd"/>
       <w:r>
         <w:rPr>
           <w:sz w:val="22"/>
@@ -4910,30 +5492,78 @@
           <w:sz w:val="22"/>
           <w:szCs w:val="22"/>
         </w:rPr>
-        <w:t>Er wordt gecodeerd in de programmeertaal Java. Er wordt gezorgd voor een duidelijke opmaak van de code. Daarnaast wordt geprobeerd om herhaling van code te voorkomen. Elk object dat wordt aangemaakt, krijgt zijn eigen klasse. In deze klassen heeft elk attribuut een get en een set methode, bovendien moet er bij elke methode een korte uitleg komen over de desbetreffende methode. Hiervoor wordt de JavaDoc notatie gebruikt.</w:t>
-      </w:r>
-    </w:p>
-    <w:p>
-      <w:pPr>
+        <w:t xml:space="preserve">Er wordt gecodeerd in de programmeertaal Java. Er wordt gezorgd voor een duidelijke opmaak van de code. Daarnaast wordt geprobeerd om herhaling van code te voorkomen. Elk object dat wordt aangemaakt, krijgt zijn eigen klasse. In deze klassen heeft elk attribuut een </w:t>
+      </w:r>
+      <w:proofErr w:type="spellStart"/>
+      <w:r>
         <w:rPr>
           <w:sz w:val="22"/>
           <w:szCs w:val="22"/>
         </w:rPr>
-      </w:pPr>
-    </w:p>
-    <w:p>
-      <w:pPr>
+        <w:t>get</w:t>
+      </w:r>
+      <w:proofErr w:type="spellEnd"/>
+      <w:r>
         <w:rPr>
           <w:sz w:val="22"/>
           <w:szCs w:val="22"/>
         </w:rPr>
-      </w:pPr>
+        <w:t xml:space="preserve"> en een set methode, bovendien moet er bij elke methode een korte uitleg komen over de desbetreffende methode. Hiervoor wordt de </w:t>
+      </w:r>
+      <w:proofErr w:type="spellStart"/>
       <w:r>
         <w:rPr>
           <w:sz w:val="22"/>
           <w:szCs w:val="22"/>
         </w:rPr>
-        <w:t xml:space="preserve">Voor het opslaan van bestanden, wordt de extensie .docx gebruikt. </w:t>
+        <w:t>JavaDoc</w:t>
+      </w:r>
+      <w:proofErr w:type="spellEnd"/>
+      <w:r>
+        <w:rPr>
+          <w:sz w:val="22"/>
+          <w:szCs w:val="22"/>
+        </w:rPr>
+        <w:t xml:space="preserve"> notatie gebruikt.</w:t>
+      </w:r>
+    </w:p>
+    <w:p>
+      <w:pPr>
+        <w:rPr>
+          <w:sz w:val="22"/>
+          <w:szCs w:val="22"/>
+        </w:rPr>
+      </w:pPr>
+    </w:p>
+    <w:p>
+      <w:pPr>
+        <w:rPr>
+          <w:sz w:val="22"/>
+          <w:szCs w:val="22"/>
+        </w:rPr>
+      </w:pPr>
+      <w:r>
+        <w:rPr>
+          <w:sz w:val="22"/>
+          <w:szCs w:val="22"/>
+        </w:rPr>
+        <w:t>Voor het opslaan van bestanden, wordt de extensie .</w:t>
+      </w:r>
+      <w:proofErr w:type="spellStart"/>
+      <w:r>
+        <w:rPr>
+          <w:sz w:val="22"/>
+          <w:szCs w:val="22"/>
+        </w:rPr>
+        <w:t>docx</w:t>
+      </w:r>
+      <w:proofErr w:type="spellEnd"/>
+      <w:r>
+        <w:rPr>
+          <w:sz w:val="22"/>
+          <w:szCs w:val="22"/>
+        </w:rPr>
+        <w:t xml:space="preserve"> gebruikt. </w:t>
       </w:r>
     </w:p>
     <w:p>
@@ -5008,7 +5638,27 @@
           <w:szCs w:val="22"/>
           <w:lang w:val="nl-NL"/>
         </w:rPr>
-        <w:t>Vóór het committen van een document of van code, wordt er eerst een update gedaan zodat er niks overschreven wordt;</w:t>
+        <w:t xml:space="preserve">Vóór het </w:t>
+      </w:r>
+      <w:proofErr w:type="spellStart"/>
+      <w:r>
+        <w:rPr>
+          <w:rFonts w:ascii="Verdana" w:hAnsi="Verdana"/>
+          <w:sz w:val="22"/>
+          <w:szCs w:val="22"/>
+          <w:lang w:val="nl-NL"/>
+        </w:rPr>
+        <w:t>committen</w:t>
+      </w:r>
+      <w:proofErr w:type="spellEnd"/>
+      <w:r>
+        <w:rPr>
+          <w:rFonts w:ascii="Verdana" w:hAnsi="Verdana"/>
+          <w:sz w:val="22"/>
+          <w:szCs w:val="22"/>
+          <w:lang w:val="nl-NL"/>
+        </w:rPr>
+        <w:t xml:space="preserve"> van een document of van code, wordt er eerst een update gedaan zodat er niks overschreven wordt;</w:t>
       </w:r>
     </w:p>
     <w:p>
@@ -5032,7 +5682,27 @@
           <w:szCs w:val="22"/>
           <w:lang w:val="nl-NL"/>
         </w:rPr>
-        <w:t>Code wordt pas gecommit als duidelijk is dat de nieuwe code werkt;</w:t>
+        <w:t xml:space="preserve">Code wordt pas </w:t>
+      </w:r>
+      <w:proofErr w:type="spellStart"/>
+      <w:r>
+        <w:rPr>
+          <w:rFonts w:ascii="Verdana" w:hAnsi="Verdana"/>
+          <w:sz w:val="22"/>
+          <w:szCs w:val="22"/>
+          <w:lang w:val="nl-NL"/>
+        </w:rPr>
+        <w:t>gecommit</w:t>
+      </w:r>
+      <w:proofErr w:type="spellEnd"/>
+      <w:r>
+        <w:rPr>
+          <w:rFonts w:ascii="Verdana" w:hAnsi="Verdana"/>
+          <w:sz w:val="22"/>
+          <w:szCs w:val="22"/>
+          <w:lang w:val="nl-NL"/>
+        </w:rPr>
+        <w:t xml:space="preserve"> als duidelijk is dat de nieuwe code werkt;</w:t>
       </w:r>
     </w:p>
     <w:p>
@@ -5056,7 +5726,27 @@
           <w:szCs w:val="22"/>
           <w:lang w:val="nl-NL"/>
         </w:rPr>
-        <w:t>Bij het committen wordt er een</w:t>
+        <w:t xml:space="preserve">Bij het </w:t>
+      </w:r>
+      <w:proofErr w:type="spellStart"/>
+      <w:r>
+        <w:rPr>
+          <w:rFonts w:ascii="Verdana" w:hAnsi="Verdana"/>
+          <w:sz w:val="22"/>
+          <w:szCs w:val="22"/>
+          <w:lang w:val="nl-NL"/>
+        </w:rPr>
+        <w:t>committen</w:t>
+      </w:r>
+      <w:proofErr w:type="spellEnd"/>
+      <w:r>
+        <w:rPr>
+          <w:rFonts w:ascii="Verdana" w:hAnsi="Verdana"/>
+          <w:sz w:val="22"/>
+          <w:szCs w:val="22"/>
+          <w:lang w:val="nl-NL"/>
+        </w:rPr>
+        <w:t xml:space="preserve"> wordt er een</w:t>
       </w:r>
       <w:r>
         <w:rPr>
@@ -5175,8 +5865,19 @@
           <w:szCs w:val="22"/>
           <w:lang w:val="nl-NL"/>
         </w:rPr>
-        <w:t>Tom Nieuwenhuijs</w:t>
-      </w:r>
+        <w:t xml:space="preserve">Tom </w:t>
+      </w:r>
+      <w:proofErr w:type="spellStart"/>
+      <w:r>
+        <w:rPr>
+          <w:rFonts w:ascii="Verdana" w:hAnsi="Verdana"/>
+          <w:sz w:val="22"/>
+          <w:szCs w:val="22"/>
+          <w:lang w:val="nl-NL"/>
+        </w:rPr>
+        <w:t>Nieuwenhuijs</w:t>
+      </w:r>
+      <w:proofErr w:type="spellEnd"/>
     </w:p>
     <w:p>
       <w:pPr>
@@ -5269,7 +5970,27 @@
           <w:szCs w:val="22"/>
           <w:lang w:val="nl-NL"/>
         </w:rPr>
-        <w:t xml:space="preserve">Het pathfinding algoritme, dit wordt geschreven door Felix. </w:t>
+        <w:t xml:space="preserve">Het </w:t>
+      </w:r>
+      <w:proofErr w:type="spellStart"/>
+      <w:r>
+        <w:rPr>
+          <w:rFonts w:ascii="Verdana" w:hAnsi="Verdana"/>
+          <w:sz w:val="22"/>
+          <w:szCs w:val="22"/>
+          <w:lang w:val="nl-NL"/>
+        </w:rPr>
+        <w:t>pathfinding</w:t>
+      </w:r>
+      <w:proofErr w:type="spellEnd"/>
+      <w:r>
+        <w:rPr>
+          <w:rFonts w:ascii="Verdana" w:hAnsi="Verdana"/>
+          <w:sz w:val="22"/>
+          <w:szCs w:val="22"/>
+          <w:lang w:val="nl-NL"/>
+        </w:rPr>
+        <w:t xml:space="preserve"> algoritme, dit wordt geschreven door Felix. </w:t>
       </w:r>
     </w:p>
     <w:p>
@@ -5317,7 +6038,47 @@
           <w:szCs w:val="22"/>
           <w:lang w:val="nl-NL"/>
         </w:rPr>
-        <w:t>Het schieten van de torens, vooralsnog zonder collision detection, dit wordt gedaan door Andra.</w:t>
+        <w:t xml:space="preserve">Het schieten van de torens, vooralsnog zonder </w:t>
+      </w:r>
+      <w:proofErr w:type="spellStart"/>
+      <w:r>
+        <w:rPr>
+          <w:rFonts w:ascii="Verdana" w:hAnsi="Verdana"/>
+          <w:sz w:val="22"/>
+          <w:szCs w:val="22"/>
+          <w:lang w:val="nl-NL"/>
+        </w:rPr>
+        <w:t>collision</w:t>
+      </w:r>
+      <w:proofErr w:type="spellEnd"/>
+      <w:r>
+        <w:rPr>
+          <w:rFonts w:ascii="Verdana" w:hAnsi="Verdana"/>
+          <w:sz w:val="22"/>
+          <w:szCs w:val="22"/>
+          <w:lang w:val="nl-NL"/>
+        </w:rPr>
+        <w:t xml:space="preserve"> </w:t>
+      </w:r>
+      <w:proofErr w:type="spellStart"/>
+      <w:r>
+        <w:rPr>
+          <w:rFonts w:ascii="Verdana" w:hAnsi="Verdana"/>
+          <w:sz w:val="22"/>
+          <w:szCs w:val="22"/>
+          <w:lang w:val="nl-NL"/>
+        </w:rPr>
+        <w:t>detection</w:t>
+      </w:r>
+      <w:proofErr w:type="spellEnd"/>
+      <w:r>
+        <w:rPr>
+          <w:rFonts w:ascii="Verdana" w:hAnsi="Verdana"/>
+          <w:sz w:val="22"/>
+          <w:szCs w:val="22"/>
+          <w:lang w:val="nl-NL"/>
+        </w:rPr>
+        <w:t>, dit wordt gedaan door Andra.</w:t>
       </w:r>
     </w:p>
     <w:p>
@@ -5652,12 +6413,14 @@
         <w:sz w:val="22"/>
       </w:rPr>
     </w:pPr>
+    <w:proofErr w:type="spellStart"/>
     <w:r>
       <w:rPr>
         <w:sz w:val="22"/>
       </w:rPr>
       <w:t>Gamedevelopment</w:t>
     </w:r>
+    <w:proofErr w:type="spellEnd"/>
     <w:r>
       <w:rPr>
         <w:sz w:val="22"/>
@@ -5720,7 +6483,7 @@
         <w:noProof/>
         <w:sz w:val="22"/>
       </w:rPr>
-      <w:t>3</w:t>
+      <w:t>2</w:t>
     </w:r>
     <w:r>
       <w:rPr>

</xml_diff>